<commit_message>
Updated data_access to decrease runtime
</commit_message>
<xml_diff>
--- a/MDGLDocumentation.docx
+++ b/MDGLDocumentation.docx
@@ -228,6 +228,27 @@
       <w:r>
         <w:t>.</w:t>
       </w:r>
+      <w:r>
+        <w:t xml:space="preserve">  Furthermore, if the user wishes to add text before or after the specifications in the specifications file, the tags </w:t>
+      </w:r>
+      <w:r>
+        <w:rPr>
+          <w:rFonts w:ascii="Courier" w:hAnsi="Courier"/>
+        </w:rPr>
+        <w:t>#Begin</w:t>
+      </w:r>
+      <w:r>
+        <w:t xml:space="preserve"> and </w:t>
+      </w:r>
+      <w:r>
+        <w:rPr>
+          <w:rFonts w:ascii="Courier" w:hAnsi="Courier"/>
+        </w:rPr>
+        <w:t>#End</w:t>
+      </w:r>
+      <w:r>
+        <w:t xml:space="preserve"> can be used before and after the specifications.</w:t>
+      </w:r>
     </w:p>
     <w:p/>
     <w:p>
@@ -377,7 +398,6 @@
         <w:rPr>
           <w:rFonts w:ascii="Courier" w:hAnsi="Courier"/>
         </w:rPr>
-        <w:lastRenderedPageBreak/>
         <w:t>#ICUs</w:t>
       </w:r>
     </w:p>
@@ -2489,10 +2509,37 @@
         <w:rPr>
           <w:rFonts w:ascii="Courier" w:hAnsi="Courier"/>
         </w:rPr>
+        <w:t>handleMechVent</w:t>
+      </w:r>
+      <w:r>
+        <w:t xml:space="preserve">, which is located in </w:t>
+      </w:r>
+      <w:r>
+        <w:rPr>
+          <w:rFonts w:ascii="Courier" w:hAnsi="Courier"/>
+        </w:rPr>
+        <w:t>patient_processing.py</w:t>
+      </w:r>
+      <w:r>
+        <w:t xml:space="preserve"> and is called within the function </w:t>
+      </w:r>
+      <w:r>
+        <w:rPr>
+          <w:rFonts w:ascii="Courier" w:hAnsi="Courier"/>
+        </w:rPr>
         <w:t>evaluatePatients</w:t>
       </w:r>
       <w:r>
-        <w:t>.</w:t>
+        <w:t xml:space="preserve">.  This function will replace the value of a mechanical ventilation event with 0.0 if there is no ventilation in use, 1.0 if ventilation is in use, and 2.0 if ventilation is ending.  Another example is </w:t>
+      </w:r>
+      <w:r>
+        <w:rPr>
+          <w:rFonts w:ascii="Courier" w:hAnsi="Courier"/>
+        </w:rPr>
+        <w:t>handleTroponin</w:t>
+      </w:r>
+      <w:r>
+        <w:t>, which interprets inequalities used to represent very high or low Troponin measurements.</w:t>
       </w:r>
     </w:p>
     <w:p/>
@@ -2792,9 +2839,334 @@
       <w:r>
         <w:t xml:space="preserve"> is the specification file to use within that directory.</w:t>
       </w:r>
+    </w:p>
+    <w:p>
+      <w:pPr>
+        <w:pStyle w:val="Heading1"/>
+        <w:jc w:val="center"/>
+        <w:rPr>
+          <w:color w:val="4472C4" w:themeColor="accent1"/>
+        </w:rPr>
+      </w:pPr>
+      <w:r>
+        <w:rPr>
+          <w:color w:val="4472C4" w:themeColor="accent1"/>
+        </w:rPr>
+        <w:t>Additions</w:t>
+      </w:r>
+    </w:p>
+    <w:p>
+      <w:r>
+        <w:t>This section will discuss current additions to the MDGL.  Currently, there is one extra tool of which an initial prototype has been developed, the Mimic Frequent Itemset Parser</w:t>
+      </w:r>
+      <w:r>
+        <w:t xml:space="preserve"> (name change?)</w:t>
+      </w:r>
+      <w:r>
+        <w:t xml:space="preserve">.  </w:t>
+      </w:r>
+    </w:p>
+    <w:p>
+      <w:pPr>
+        <w:pStyle w:val="Heading2"/>
+      </w:pPr>
+      <w:r>
+        <w:rPr>
+          <w:color w:val="4472C4" w:themeColor="accent1"/>
+        </w:rPr>
+        <w:t>Mimic Frequent Itemset Parser</w:t>
+      </w:r>
+    </w:p>
+    <w:p>
+      <w:r>
+        <w:t>The Mimic Frequent Itemset Pa</w:t>
+      </w:r>
+      <w:r>
+        <w:t xml:space="preserve">rser is built to offer a contextual view of the data; it shows what values and value ranges of certain measurements exist within the data.  The ultimate goal is for this tool to visualize data straight out of the Mimic database, but for current testing and building purposes, the current version uses a dataset generated from the MDGL library.  </w:t>
+      </w:r>
+    </w:p>
+    <w:p/>
+    <w:p>
+      <w:r>
+        <w:t>One reason this</w:t>
+      </w:r>
+      <w:r>
+        <w:t xml:space="preserve"> tool was developed </w:t>
+      </w:r>
+      <w:r>
+        <w:t xml:space="preserve">was </w:t>
+      </w:r>
+      <w:r>
+        <w:t xml:space="preserve">to provide researchers insight into the “human element” of patient care.  One of the most critical issues with classifying patients properly based upon quantitative measurements is that not all measurements apply to certain patient outcomes, and patients with similar measurements can have very different states of health just as patients with dissimilar measurements can have similar states of health.  </w:t>
+      </w:r>
+      <w:r>
+        <w:t xml:space="preserve">Specialists in the medical field, such as surgeons and nurses, must be able to use their expertise to understand a patient’s state beyond the measurements.  </w:t>
+      </w:r>
+    </w:p>
+    <w:p/>
+    <w:p>
+      <w:r>
+        <w:t>Unfortunately, it is difficult to do understand from a purely quantitative standpoint how measurements represent an outcome.  This tool allows a researcher to modify what is “low”, “normal”, or “high” for quantitive measurements to explore how adjustments to measurement thresholds can affect the diagnosis.  In other words, it provides insight into the human element of medicine.</w:t>
+      </w:r>
+    </w:p>
+    <w:p/>
+    <w:p>
+      <w:r>
+        <w:t>The guide below will describe how to run and use the application</w:t>
+      </w:r>
+      <w:r>
+        <w:t xml:space="preserve">, as well as </w:t>
+      </w:r>
+      <w:r>
+        <w:t>future updates to be applied.</w:t>
+      </w:r>
+    </w:p>
+    <w:p/>
+    <w:p>
+      <w:pPr>
+        <w:pStyle w:val="Heading3"/>
+        <w:rPr>
+          <w:i/>
+          <w:color w:val="4472C4" w:themeColor="accent1"/>
+        </w:rPr>
+      </w:pPr>
+      <w:r>
+        <w:rPr>
+          <w:i/>
+          <w:color w:val="4472C4" w:themeColor="accent1"/>
+        </w:rPr>
+        <w:t>Running the Mimic Frequent Itemset Parser</w:t>
+      </w:r>
+    </w:p>
+    <w:p/>
+    <w:p>
+      <w:r>
+        <w:t xml:space="preserve">The current implementation uses the python GUI framework </w:t>
+      </w:r>
+      <w:r>
+        <w:rPr>
+          <w:rFonts w:ascii="Courier" w:hAnsi="Courier"/>
+        </w:rPr>
+        <w:t>appJar</w:t>
+      </w:r>
+      <w:r>
+        <w:t xml:space="preserve">, which is a simplified wrapper for the </w:t>
+      </w:r>
+      <w:r>
+        <w:t xml:space="preserve">TkInter python library.  In order to run this GUI, first install the </w:t>
+      </w:r>
+      <w:r>
+        <w:rPr>
+          <w:rFonts w:ascii="Courier" w:hAnsi="Courier"/>
+        </w:rPr>
+        <w:t>appJar</w:t>
+      </w:r>
+      <w:r>
+        <w:t xml:space="preserve"> library.</w:t>
+      </w:r>
+    </w:p>
+    <w:p/>
+    <w:p>
+      <w:r>
+        <w:t xml:space="preserve">***fill </w:t>
+      </w:r>
+      <w:r>
+        <w:t xml:space="preserve">the rest </w:t>
+      </w:r>
+      <w:r>
+        <w:t>out later when implementation and build is complete***</w:t>
+      </w:r>
+    </w:p>
+    <w:p/>
+    <w:p>
+      <w:pPr>
+        <w:pStyle w:val="Heading3"/>
+        <w:rPr>
+          <w:i/>
+          <w:color w:val="4472C4" w:themeColor="accent1"/>
+        </w:rPr>
+      </w:pPr>
+      <w:r>
+        <w:rPr>
+          <w:i/>
+          <w:color w:val="4472C4" w:themeColor="accent1"/>
+        </w:rPr>
+        <w:t>Using the Mimic Frequent Itemset Parser</w:t>
+      </w:r>
+    </w:p>
+    <w:p>
+      <w:r>
+        <w:t>This section describes how to use the Mimic Frequent Itemset Parser based on the current form of the GUI: parameter selection (top), itemset selection (middle), and itemset information (bottom).</w:t>
+      </w:r>
+    </w:p>
+    <w:p/>
+    <w:p>
+      <w:r>
+        <w:t>***insert image of final GUI***</w:t>
+      </w:r>
+    </w:p>
+    <w:p>
+      <w:pPr>
+        <w:pStyle w:val="Heading4"/>
+        <w:rPr>
+          <w:color w:val="4472C4" w:themeColor="accent1"/>
+        </w:rPr>
+      </w:pPr>
+      <w:r>
+        <w:rPr>
+          <w:color w:val="4472C4" w:themeColor="accent1"/>
+        </w:rPr>
+        <w:t>Parameter Selection (Top)</w:t>
+      </w:r>
+    </w:p>
+    <w:p>
+      <w:r>
+        <w:t xml:space="preserve">The top of the GUI is used to select which parameters you wish to be applied towards filtering the data into itemsets. </w:t>
+      </w:r>
+      <w:r>
+        <w:t xml:space="preserve"> The parameters that will be explored are extracted from a user-specified specifications file, which is the same type of specifications file as is used by the MDGL.  Each parameter will have a checkbox associated with it; if the box is checked, it will be used to separate patients based on the low, normal, and high ranges of the parameter values.</w:t>
+      </w:r>
+    </w:p>
+    <w:p>
+      <w:pPr>
+        <w:pStyle w:val="Heading4"/>
+        <w:rPr>
+          <w:color w:val="4472C4" w:themeColor="accent1"/>
+        </w:rPr>
+      </w:pPr>
+      <w:r>
+        <w:rPr>
+          <w:color w:val="4472C4" w:themeColor="accent1"/>
+        </w:rPr>
+        <w:t>Itemset Selection (Middle)</w:t>
+      </w:r>
+    </w:p>
+    <w:p>
+      <w:r>
+        <w:t>The mid</w:t>
+      </w:r>
+      <w:r>
+        <w:t>dle of the GUI is used to further adjust the itemsets that patients are identified under.  Each selected parameter will have a slider for the lower bounds threshold and upper bounds threshold, along with three checkboxes allow the user to select whether or not they wish to consider the low, normal, and/or high ranges of a parameter based on the thresholds.</w:t>
+      </w:r>
+    </w:p>
+    <w:p/>
+    <w:p>
+      <w:r>
+        <w:t xml:space="preserve">As the user slides the lower or upper bounds threshold, the identified patient sets will update in real time.  Similarly, if a user checks or unchecks a </w:t>
+      </w:r>
+      <w:r>
+        <w:t xml:space="preserve">parameter </w:t>
+      </w:r>
+      <w:r>
+        <w:t>range checkbox, then the low/normal</w:t>
+      </w:r>
+      <w:r>
+        <w:t>/high ranges will be displayed or hidden respectively.</w:t>
+      </w:r>
+    </w:p>
+    <w:p/>
+    <w:p>
+      <w:r>
+        <w:t xml:space="preserve">The user can also choose whether he or she wishes to use the minimum, median, mean, or maximum measurement for all parameters (only one option can be specified).  This is currently done to ensure that patients appear in only one itemset each.  </w:t>
+      </w:r>
+    </w:p>
+    <w:p>
+      <w:pPr>
+        <w:pStyle w:val="Heading4"/>
+        <w:rPr>
+          <w:color w:val="4472C4" w:themeColor="accent1"/>
+        </w:rPr>
+      </w:pPr>
+      <w:r>
+        <w:rPr>
+          <w:color w:val="4472C4" w:themeColor="accent1"/>
+        </w:rPr>
+        <w:t>Itemset Information (Bottom)</w:t>
+      </w:r>
+    </w:p>
+    <w:p>
+      <w:r>
+        <w:t>The bottom of the GUI shows which parameters have been applied to create the itemsets, which ranges of each parameter apply to each of the itemsets, and the number of patients that fall into each itemset.  As the user specifies which parameters to use or ignore and which thresholds to use, this information will change in real time.</w:t>
+      </w:r>
+    </w:p>
+    <w:p/>
+    <w:p>
+      <w:r>
+        <w:t>The user can also select an “Extract Data” button</w:t>
+      </w:r>
+      <w:r>
+        <w:t xml:space="preserve">, which is located directly beneath the itemset information chart. </w:t>
+      </w:r>
+      <w:r>
+        <w:t xml:space="preserve"> </w:t>
+      </w:r>
+      <w:r>
+        <w:t xml:space="preserve">This will create a new dataset using </w:t>
+      </w:r>
+      <w:r>
+        <w:t>the patients identified within an itemset in this chart.  Currently, this extracts all information from the chart, but work is being done to allow a user to specifically check which bucket(s) to extract the data from.</w:t>
+      </w:r>
       <w:bookmarkStart w:id="0" w:name="_GoBack"/>
       <w:bookmarkEnd w:id="0"/>
     </w:p>
+    <w:p/>
+    <w:p>
+      <w:pPr>
+        <w:pStyle w:val="Heading3"/>
+        <w:rPr>
+          <w:i/>
+          <w:color w:val="4472C4" w:themeColor="accent1"/>
+        </w:rPr>
+      </w:pPr>
+      <w:r>
+        <w:rPr>
+          <w:i/>
+          <w:color w:val="4472C4" w:themeColor="accent1"/>
+        </w:rPr>
+        <w:t>Future Updates</w:t>
+      </w:r>
+    </w:p>
+    <w:p>
+      <w:r>
+        <w:t>This section briefly discusses updates and reworks that should be applied to make the tool better to use.  This includes updating background computation to be parallel, moving from the appJar library directly to TkInter, and enabling the tool to work directly with the Mimic database.</w:t>
+      </w:r>
+    </w:p>
+    <w:p/>
+    <w:p>
+      <w:r>
+        <w:t xml:space="preserve">Currently, the logic to do </w:t>
+      </w:r>
+      <w:r>
+        <w:t>perform all of the background computations</w:t>
+      </w:r>
+      <w:r>
+        <w:t xml:space="preserve"> is single-threaded.  For smaller datasets, this isn’t a problem.  However, when more patients are explored (starting around 15000), it becomes noticeable that the GUI isn’t able to update as fast as it ideally should.  </w:t>
+      </w:r>
+      <w:r>
+        <w:t>It is common practice to make a GUI multithreaded, thus this should be applied to this tool as well.</w:t>
+      </w:r>
+    </w:p>
+    <w:p/>
+    <w:p>
+      <w:r>
+        <w:t xml:space="preserve">Originally, the lack of robust design features of appJar was made up for by its extensive documentation.  This made it easier to develop a GUI and focus on the background logic.  Moving forward, it would be optimal to have more control; therefore, the TkInter library should be used to implement this application in place of the appJar library.  Because appJar is a wrapper for the TkInter library, the conversion should be </w:t>
+      </w:r>
+      <w:r>
+        <w:t>modestly</w:t>
+      </w:r>
+      <w:r>
+        <w:t xml:space="preserve"> straightforward.</w:t>
+      </w:r>
+    </w:p>
+    <w:p/>
+    <w:p>
+      <w:r>
+        <w:t>Lastly, as was mentioned early on, this tool can be used to explore frequent itemsets of parameter values for the patients within a MDGL dataset.  This can be further applied to Mimic database as a whole, and can be implemented by creating patient profiles while streaming information in, or querying information and processing it in parallel before showing in the GUI.  Because some form of data integrity checks is required regardless of the data source, the MDGL datasets are used because they are already gathered, parsed, and contain unaltered data directly from Mimic (excluding mechanical ventilation settings).</w:t>
+      </w:r>
+    </w:p>
+    <w:p/>
+    <w:p/>
+    <w:p/>
     <w:p>
       <w:pPr>
         <w:pStyle w:val="Heading1"/>
@@ -2806,6 +3178,8 @@
       <w:r>
         <w:rPr>
           <w:color w:val="4472C4" w:themeColor="accent1"/>
+          <w:sz w:val="20"/>
+          <w:szCs w:val="20"/>
         </w:rPr>
         <w:br w:type="column"/>
       </w:r>
@@ -5680,7 +6054,7 @@
 </file>
 
 <file path=customXml/itemProps1.xml><?xml version="1.0" encoding="utf-8"?>
-<ds:datastoreItem xmlns:ds="http://schemas.openxmlformats.org/officeDocument/2006/customXml" ds:itemID="{FA4536AD-9C6F-5345-8491-757F95A9C59C}">
+<ds:datastoreItem xmlns:ds="http://schemas.openxmlformats.org/officeDocument/2006/customXml" ds:itemID="{D0DF20EB-C60D-9E4A-B683-55B604D50185}">
   <ds:schemaRefs>
     <ds:schemaRef ds:uri="http://schemas.openxmlformats.org/officeDocument/2006/bibliography"/>
   </ds:schemaRefs>

</xml_diff>

<commit_message>
Submitting 'final' versions of files.
</commit_message>
<xml_diff>
--- a/MDGLDocumentation.docx
+++ b/MDGLDocumentation.docx
@@ -63,7 +63,13 @@
     <w:p/>
     <w:p>
       <w:r>
-        <w:t xml:space="preserve">The report will consist of three main sections: Specifications, Library, and Additions.  </w:t>
+        <w:t xml:space="preserve">The report will consist of three main sections: Specifications, Library, and </w:t>
+      </w:r>
+      <w:r>
+        <w:t>Setting Up and Running</w:t>
+      </w:r>
+      <w:r>
+        <w:t xml:space="preserve">.  </w:t>
       </w:r>
       <w:r>
         <w:t>Sec</w:t>
@@ -926,6 +932,33 @@
       </w:r>
     </w:p>
     <w:p/>
+    <w:p>
+      <w:pPr>
+        <w:pStyle w:val="Heading3"/>
+        <w:rPr>
+          <w:i/>
+          <w:color w:val="4472C4" w:themeColor="accent1"/>
+        </w:rPr>
+      </w:pPr>
+    </w:p>
+    <w:p>
+      <w:pPr>
+        <w:pStyle w:val="Heading3"/>
+        <w:rPr>
+          <w:i/>
+          <w:color w:val="4472C4" w:themeColor="accent1"/>
+        </w:rPr>
+      </w:pPr>
+    </w:p>
+    <w:p>
+      <w:pPr>
+        <w:pStyle w:val="Heading3"/>
+        <w:rPr>
+          <w:i/>
+          <w:color w:val="4472C4" w:themeColor="accent1"/>
+        </w:rPr>
+      </w:pPr>
+    </w:p>
     <w:p>
       <w:pPr>
         <w:pStyle w:val="Heading3"/>
@@ -1463,6 +1496,14 @@
           <w:color w:val="4472C4" w:themeColor="accent1"/>
         </w:rPr>
       </w:pPr>
+    </w:p>
+    <w:p>
+      <w:pPr>
+        <w:pStyle w:val="Heading2"/>
+        <w:rPr>
+          <w:color w:val="4472C4" w:themeColor="accent1"/>
+        </w:rPr>
+      </w:pPr>
       <w:r>
         <w:rPr>
           <w:color w:val="4472C4" w:themeColor="accent1"/>
@@ -2840,6 +2881,7 @@
         <w:t xml:space="preserve"> is the specification file to use within that directory.</w:t>
       </w:r>
     </w:p>
+    <w:p/>
     <w:p>
       <w:pPr>
         <w:pStyle w:val="Heading1"/>
@@ -2852,321 +2894,613 @@
         <w:rPr>
           <w:color w:val="4472C4" w:themeColor="accent1"/>
         </w:rPr>
-        <w:t>Additions</w:t>
-      </w:r>
-    </w:p>
-    <w:p>
-      <w:r>
-        <w:t>This section will discuss current additions to the MDGL.  Currently, there is one extra tool of which an initial prototype has been developed, the Mimic Frequent Itemset Parser</w:t>
-      </w:r>
-      <w:r>
-        <w:t xml:space="preserve"> (name change?)</w:t>
-      </w:r>
-      <w:r>
+        <w:t>Setting Up and Running</w:t>
+      </w:r>
+    </w:p>
+    <w:p/>
+    <w:p>
+      <w:pPr>
+        <w:rPr>
+          <w:sz w:val="22"/>
+          <w:szCs w:val="22"/>
+        </w:rPr>
+      </w:pPr>
+      <w:r>
+        <w:rPr>
+          <w:sz w:val="22"/>
+          <w:szCs w:val="22"/>
+        </w:rPr>
+        <w:t xml:space="preserve">This section briefly discusses how to setup the MDGL for running.  </w:t>
+      </w:r>
+    </w:p>
+    <w:p>
+      <w:pPr>
+        <w:rPr>
+          <w:sz w:val="22"/>
+          <w:szCs w:val="22"/>
+        </w:rPr>
+      </w:pPr>
+    </w:p>
+    <w:p>
+      <w:pPr>
+        <w:pStyle w:val="ListParagraph"/>
+        <w:numPr>
+          <w:ilvl w:val="0"/>
+          <w:numId w:val="4"/>
+        </w:numPr>
+        <w:rPr>
+          <w:sz w:val="22"/>
+          <w:szCs w:val="22"/>
+        </w:rPr>
+      </w:pPr>
+      <w:r>
+        <w:rPr>
+          <w:sz w:val="22"/>
+          <w:szCs w:val="22"/>
+        </w:rPr>
+        <w:t>Make sure that</w:t>
+      </w:r>
+      <w:r>
+        <w:rPr>
+          <w:sz w:val="22"/>
+          <w:szCs w:val="22"/>
+        </w:rPr>
+        <w:t xml:space="preserve"> Python 2.7 </w:t>
+      </w:r>
+      <w:r>
+        <w:rPr>
+          <w:sz w:val="22"/>
+          <w:szCs w:val="22"/>
+        </w:rPr>
+        <w:t xml:space="preserve">is installed </w:t>
+      </w:r>
+      <w:r>
+        <w:rPr>
+          <w:sz w:val="22"/>
+          <w:szCs w:val="22"/>
+        </w:rPr>
+        <w:t xml:space="preserve">on your machine.  </w:t>
+      </w:r>
+      <w:r>
+        <w:rPr>
+          <w:sz w:val="22"/>
+          <w:szCs w:val="22"/>
+        </w:rPr>
+        <w:t xml:space="preserve"> If you do not have Python 2.7, an installer can be found at this link: </w:t>
+      </w:r>
+      <w:hyperlink r:id="rId11" w:history="1">
+        <w:r>
+          <w:rPr>
+            <w:rStyle w:val="Hyperlink"/>
+            <w:sz w:val="22"/>
+            <w:szCs w:val="22"/>
+          </w:rPr>
+          <w:t>https://www.python.org/download/releases/2.7/</w:t>
+        </w:r>
+      </w:hyperlink>
+      <w:r>
+        <w:rPr>
+          <w:sz w:val="22"/>
+          <w:szCs w:val="22"/>
+        </w:rPr>
+        <w:t>.   You can verify that python has successfully installed by opening up a command prompt, typing “</w:t>
+      </w:r>
+      <w:r>
+        <w:rPr>
+          <w:rFonts w:ascii="Courier" w:hAnsi="Courier"/>
+        </w:rPr>
+        <w:t>python --version</w:t>
+      </w:r>
+      <w:r>
+        <w:rPr>
+          <w:sz w:val="22"/>
+          <w:szCs w:val="22"/>
+        </w:rPr>
+        <w:t xml:space="preserve">”, and hitting return.  This should provide you with output similar to </w:t>
+      </w:r>
+    </w:p>
+    <w:p>
+      <w:pPr>
+        <w:pStyle w:val="ListParagraph"/>
+        <w:rPr>
+          <w:rStyle w:val="s1"/>
+          <w:rFonts w:ascii="Courier" w:hAnsi="Courier"/>
+          <w:sz w:val="22"/>
+          <w:szCs w:val="22"/>
+        </w:rPr>
+      </w:pPr>
+    </w:p>
+    <w:p>
+      <w:pPr>
+        <w:pStyle w:val="ListParagraph"/>
+        <w:ind w:left="2880" w:firstLine="720"/>
+        <w:rPr>
+          <w:rStyle w:val="s1"/>
+          <w:sz w:val="22"/>
+          <w:szCs w:val="22"/>
+        </w:rPr>
+      </w:pPr>
+      <w:r>
+        <w:rPr>
+          <w:rStyle w:val="s1"/>
+          <w:rFonts w:ascii="Courier" w:hAnsi="Courier"/>
+          <w:sz w:val="22"/>
+          <w:szCs w:val="22"/>
+        </w:rPr>
+        <w:t>Python 2.7.X</w:t>
+      </w:r>
+    </w:p>
+    <w:p>
+      <w:pPr>
+        <w:pStyle w:val="ListParagraph"/>
+        <w:rPr>
+          <w:rStyle w:val="s1"/>
+          <w:sz w:val="22"/>
+          <w:szCs w:val="22"/>
+        </w:rPr>
+      </w:pPr>
+    </w:p>
+    <w:p>
+      <w:pPr>
+        <w:pStyle w:val="ListParagraph"/>
+        <w:rPr>
+          <w:rStyle w:val="s1"/>
+          <w:sz w:val="22"/>
+          <w:szCs w:val="22"/>
+        </w:rPr>
+      </w:pPr>
+      <w:r>
+        <w:rPr>
+          <w:rStyle w:val="s1"/>
+          <w:sz w:val="22"/>
+          <w:szCs w:val="22"/>
+        </w:rPr>
+        <w:t xml:space="preserve">where X denotes the specific </w:t>
+      </w:r>
+      <w:r>
+        <w:rPr>
+          <w:rStyle w:val="s1"/>
+          <w:sz w:val="22"/>
+          <w:szCs w:val="22"/>
+        </w:rPr>
+        <w:t>release</w:t>
+      </w:r>
+      <w:r>
+        <w:rPr>
+          <w:rStyle w:val="s1"/>
+          <w:sz w:val="22"/>
+          <w:szCs w:val="22"/>
+        </w:rPr>
+        <w:t xml:space="preserve"> </w:t>
+      </w:r>
+      <w:r>
+        <w:rPr>
+          <w:rStyle w:val="s1"/>
+          <w:sz w:val="22"/>
+          <w:szCs w:val="22"/>
+        </w:rPr>
+        <w:t xml:space="preserve">of Python 2.7 that </w:t>
+      </w:r>
+      <w:r>
+        <w:rPr>
+          <w:rStyle w:val="s1"/>
+          <w:sz w:val="22"/>
+          <w:szCs w:val="22"/>
+        </w:rPr>
+        <w:t>you have installed.</w:t>
+      </w:r>
+    </w:p>
+    <w:p>
+      <w:pPr>
+        <w:pStyle w:val="p1"/>
+        <w:ind w:firstLine="720"/>
+        <w:rPr>
+          <w:rStyle w:val="s1"/>
+          <w:sz w:val="22"/>
+          <w:szCs w:val="22"/>
+        </w:rPr>
+      </w:pPr>
+    </w:p>
+    <w:p>
+      <w:pPr>
+        <w:pStyle w:val="p1"/>
+        <w:numPr>
+          <w:ilvl w:val="0"/>
+          <w:numId w:val="4"/>
+        </w:numPr>
+        <w:rPr>
+          <w:rStyle w:val="s1"/>
+          <w:rFonts w:asciiTheme="minorHAnsi" w:hAnsiTheme="minorHAnsi"/>
+          <w:sz w:val="22"/>
+          <w:szCs w:val="22"/>
+        </w:rPr>
+      </w:pPr>
+      <w:r>
+        <w:rPr>
+          <w:rStyle w:val="s1"/>
+          <w:rFonts w:asciiTheme="minorHAnsi" w:hAnsiTheme="minorHAnsi"/>
+          <w:sz w:val="22"/>
+          <w:szCs w:val="22"/>
+        </w:rPr>
+        <w:t>Make sure that the Numpy and psycopg2 libraries are installed.  If you are on a Mac or Linux machine, you can do so using the commands:</w:t>
+      </w:r>
+    </w:p>
+    <w:p>
+      <w:pPr>
+        <w:pStyle w:val="p1"/>
+        <w:rPr>
+          <w:rStyle w:val="s1"/>
+          <w:sz w:val="22"/>
+          <w:szCs w:val="22"/>
+        </w:rPr>
+      </w:pPr>
+    </w:p>
+    <w:p>
+      <w:pPr>
+        <w:pStyle w:val="p1"/>
+        <w:ind w:left="2880" w:firstLine="720"/>
+        <w:rPr>
+          <w:rStyle w:val="s1"/>
+          <w:rFonts w:ascii="Courier" w:hAnsi="Courier"/>
+          <w:sz w:val="20"/>
+          <w:szCs w:val="20"/>
+        </w:rPr>
+      </w:pPr>
+      <w:r>
+        <w:rPr>
+          <w:rStyle w:val="s1"/>
+          <w:rFonts w:ascii="Courier" w:hAnsi="Courier"/>
+          <w:sz w:val="20"/>
+          <w:szCs w:val="20"/>
+        </w:rPr>
+        <w:t>p</w:t>
+      </w:r>
+      <w:r>
+        <w:rPr>
+          <w:rStyle w:val="s1"/>
+          <w:rFonts w:ascii="Courier" w:hAnsi="Courier"/>
+          <w:sz w:val="20"/>
+          <w:szCs w:val="20"/>
+        </w:rPr>
+        <w:t xml:space="preserve">ip install </w:t>
+      </w:r>
+      <w:r>
+        <w:rPr>
+          <w:rStyle w:val="s1"/>
+          <w:rFonts w:ascii="Courier" w:hAnsi="Courier"/>
+          <w:sz w:val="20"/>
+          <w:szCs w:val="20"/>
+        </w:rPr>
+        <w:t>n</w:t>
+      </w:r>
+      <w:r>
+        <w:rPr>
+          <w:rStyle w:val="s1"/>
+          <w:rFonts w:ascii="Courier" w:hAnsi="Courier"/>
+          <w:sz w:val="20"/>
+          <w:szCs w:val="20"/>
+        </w:rPr>
+        <w:t>umpy</w:t>
+      </w:r>
+    </w:p>
+    <w:p>
+      <w:pPr>
+        <w:pStyle w:val="p1"/>
+        <w:ind w:left="2880" w:firstLine="720"/>
+        <w:rPr>
+          <w:rStyle w:val="s1"/>
+          <w:rFonts w:ascii="Courier" w:hAnsi="Courier"/>
+          <w:sz w:val="20"/>
+          <w:szCs w:val="20"/>
+        </w:rPr>
+      </w:pPr>
+      <w:r>
+        <w:rPr>
+          <w:rStyle w:val="s1"/>
+          <w:rFonts w:ascii="Courier" w:hAnsi="Courier"/>
+          <w:sz w:val="20"/>
+          <w:szCs w:val="20"/>
+        </w:rPr>
+        <w:t>p</w:t>
+      </w:r>
+      <w:r>
+        <w:rPr>
+          <w:rStyle w:val="s1"/>
+          <w:rFonts w:ascii="Courier" w:hAnsi="Courier"/>
+          <w:sz w:val="20"/>
+          <w:szCs w:val="20"/>
+        </w:rPr>
+        <w:t>ip install psycopg2</w:t>
+      </w:r>
+    </w:p>
+    <w:p>
+      <w:pPr>
+        <w:pStyle w:val="p1"/>
+        <w:ind w:left="720"/>
+        <w:rPr>
+          <w:sz w:val="22"/>
+          <w:szCs w:val="22"/>
+        </w:rPr>
+      </w:pPr>
+    </w:p>
+    <w:p>
+      <w:pPr>
+        <w:pStyle w:val="p1"/>
+        <w:numPr>
+          <w:ilvl w:val="0"/>
+          <w:numId w:val="4"/>
+        </w:numPr>
+        <w:rPr>
+          <w:rFonts w:asciiTheme="minorHAnsi" w:hAnsiTheme="minorHAnsi"/>
+          <w:sz w:val="22"/>
+          <w:szCs w:val="22"/>
+        </w:rPr>
+      </w:pPr>
+      <w:r>
+        <w:rPr>
+          <w:rFonts w:asciiTheme="minorHAnsi" w:hAnsiTheme="minorHAnsi"/>
+          <w:sz w:val="22"/>
+          <w:szCs w:val="22"/>
+        </w:rPr>
+        <w:t xml:space="preserve">If you are </w:t>
+      </w:r>
+      <w:r>
+        <w:rPr>
+          <w:rFonts w:asciiTheme="minorHAnsi" w:hAnsiTheme="minorHAnsi"/>
+          <w:sz w:val="22"/>
+          <w:szCs w:val="22"/>
+        </w:rPr>
+        <w:t>having problems installing Python and/or the necessary libraries</w:t>
+      </w:r>
+      <w:r>
+        <w:rPr>
+          <w:rFonts w:asciiTheme="minorHAnsi" w:hAnsiTheme="minorHAnsi"/>
+          <w:sz w:val="22"/>
+          <w:szCs w:val="22"/>
+        </w:rPr>
+        <w:t xml:space="preserve">, </w:t>
+      </w:r>
+      <w:r>
+        <w:rPr>
+          <w:rFonts w:asciiTheme="minorHAnsi" w:hAnsiTheme="minorHAnsi"/>
+          <w:sz w:val="22"/>
+          <w:szCs w:val="22"/>
+        </w:rPr>
+        <w:t>you can instead install Python and the necessary packages using Anaconda</w:t>
+      </w:r>
+      <w:r>
+        <w:rPr>
+          <w:rFonts w:asciiTheme="minorHAnsi" w:hAnsiTheme="minorHAnsi"/>
+          <w:sz w:val="22"/>
+          <w:szCs w:val="22"/>
+        </w:rPr>
         <w:t xml:space="preserve">.  </w:t>
       </w:r>
-    </w:p>
-    <w:p>
-      <w:pPr>
-        <w:pStyle w:val="Heading2"/>
-      </w:pPr>
-      <w:r>
-        <w:rPr>
-          <w:color w:val="4472C4" w:themeColor="accent1"/>
-        </w:rPr>
-        <w:t>Mimic Frequent Itemset Parser</w:t>
-      </w:r>
-    </w:p>
-    <w:p>
-      <w:r>
-        <w:t>The Mimic Frequent Itemset Pa</w:t>
-      </w:r>
-      <w:r>
-        <w:t xml:space="preserve">rser is built to offer a contextual view of the data; it shows what values and value ranges of certain measurements exist within the data.  The ultimate goal is for this tool to visualize data straight out of the Mimic database, but for current testing and building purposes, the current version uses a dataset generated from the MDGL library.  </w:t>
-      </w:r>
-    </w:p>
-    <w:p/>
-    <w:p>
-      <w:r>
-        <w:t>One reason this</w:t>
-      </w:r>
-      <w:r>
-        <w:t xml:space="preserve"> tool was developed </w:t>
-      </w:r>
-      <w:r>
-        <w:t xml:space="preserve">was </w:t>
-      </w:r>
-      <w:r>
-        <w:t xml:space="preserve">to provide researchers insight into the “human element” of patient care.  One of the most critical issues with classifying patients properly based upon quantitative measurements is that not all measurements apply to certain patient outcomes, and patients with similar measurements can have very different states of health just as patients with dissimilar measurements can have similar states of health.  </w:t>
-      </w:r>
-      <w:r>
-        <w:t xml:space="preserve">Specialists in the medical field, such as surgeons and nurses, must be able to use their expertise to understand a patient’s state beyond the measurements.  </w:t>
-      </w:r>
-    </w:p>
-    <w:p/>
-    <w:p>
-      <w:r>
-        <w:t>Unfortunately, it is difficult to do understand from a purely quantitative standpoint how measurements represent an outcome.  This tool allows a researcher to modify what is “low”, “normal”, or “high” for quantitive measurements to explore how adjustments to measurement thresholds can affect the diagnosis.  In other words, it provides insight into the human element of medicine.</w:t>
-      </w:r>
-    </w:p>
-    <w:p/>
-    <w:p>
-      <w:r>
-        <w:t>The guide below will describe how to run and use the application</w:t>
-      </w:r>
-      <w:r>
-        <w:t xml:space="preserve">, as well as </w:t>
-      </w:r>
-      <w:r>
-        <w:t>future updates to be applied.</w:t>
-      </w:r>
-    </w:p>
-    <w:p/>
-    <w:p>
-      <w:pPr>
-        <w:pStyle w:val="Heading3"/>
-        <w:rPr>
-          <w:i/>
-          <w:color w:val="4472C4" w:themeColor="accent1"/>
-        </w:rPr>
-      </w:pPr>
-      <w:r>
-        <w:rPr>
-          <w:i/>
-          <w:color w:val="4472C4" w:themeColor="accent1"/>
-        </w:rPr>
-        <w:t>Running the Mimic Frequent Itemset Parser</w:t>
-      </w:r>
-    </w:p>
-    <w:p/>
-    <w:p>
-      <w:r>
-        <w:t xml:space="preserve">The current implementation uses the python GUI framework </w:t>
-      </w:r>
-      <w:r>
-        <w:rPr>
-          <w:rFonts w:ascii="Courier" w:hAnsi="Courier"/>
-        </w:rPr>
-        <w:t>appJar</w:t>
-      </w:r>
-      <w:r>
-        <w:t xml:space="preserve">, which is a simplified wrapper for the </w:t>
-      </w:r>
-      <w:r>
-        <w:t xml:space="preserve">TkInter python library.  In order to run this GUI, first install the </w:t>
-      </w:r>
-      <w:r>
-        <w:rPr>
-          <w:rFonts w:ascii="Courier" w:hAnsi="Courier"/>
-        </w:rPr>
-        <w:t>appJar</w:t>
-      </w:r>
-      <w:r>
-        <w:t xml:space="preserve"> library.</w:t>
-      </w:r>
-    </w:p>
-    <w:p/>
-    <w:p>
-      <w:r>
-        <w:t xml:space="preserve">***fill </w:t>
-      </w:r>
-      <w:r>
-        <w:t xml:space="preserve">the rest </w:t>
-      </w:r>
-      <w:r>
-        <w:t>out later when implementation and build is complete***</w:t>
-      </w:r>
-    </w:p>
-    <w:p/>
-    <w:p>
-      <w:pPr>
-        <w:pStyle w:val="Heading3"/>
-        <w:rPr>
-          <w:i/>
-          <w:color w:val="4472C4" w:themeColor="accent1"/>
-        </w:rPr>
-      </w:pPr>
-      <w:r>
-        <w:rPr>
-          <w:i/>
-          <w:color w:val="4472C4" w:themeColor="accent1"/>
-        </w:rPr>
-        <w:t>Using the Mimic Frequent Itemset Parser</w:t>
-      </w:r>
-    </w:p>
-    <w:p>
-      <w:r>
-        <w:t>This section describes how to use the Mimic Frequent Itemset Parser based on the current form of the GUI: parameter selection (top), itemset selection (middle), and itemset information (bottom).</w:t>
-      </w:r>
-    </w:p>
-    <w:p/>
-    <w:p>
-      <w:r>
-        <w:t>***insert image of final GUI***</w:t>
-      </w:r>
-    </w:p>
-    <w:p>
-      <w:pPr>
-        <w:pStyle w:val="Heading4"/>
-        <w:rPr>
-          <w:color w:val="4472C4" w:themeColor="accent1"/>
-        </w:rPr>
-      </w:pPr>
-      <w:r>
-        <w:rPr>
-          <w:color w:val="4472C4" w:themeColor="accent1"/>
-        </w:rPr>
-        <w:t>Parameter Selection (Top)</w:t>
-      </w:r>
-    </w:p>
-    <w:p>
-      <w:r>
-        <w:t xml:space="preserve">The top of the GUI is used to select which parameters you wish to be applied towards filtering the data into itemsets. </w:t>
-      </w:r>
-      <w:r>
-        <w:t xml:space="preserve"> The parameters that will be explored are extracted from a user-specified specifications file, which is the same type of specifications file as is used by the MDGL.  Each parameter will have a checkbox associated with it; if the box is checked, it will be used to separate patients based on the low, normal, and high ranges of the parameter values.</w:t>
-      </w:r>
-    </w:p>
-    <w:p>
-      <w:pPr>
-        <w:pStyle w:val="Heading4"/>
-        <w:rPr>
-          <w:color w:val="4472C4" w:themeColor="accent1"/>
-        </w:rPr>
-      </w:pPr>
-      <w:r>
-        <w:rPr>
-          <w:color w:val="4472C4" w:themeColor="accent1"/>
-        </w:rPr>
-        <w:t>Itemset Selection (Middle)</w:t>
-      </w:r>
-    </w:p>
-    <w:p>
-      <w:r>
-        <w:t>The mid</w:t>
-      </w:r>
-      <w:r>
-        <w:t>dle of the GUI is used to further adjust the itemsets that patients are identified under.  Each selected parameter will have a slider for the lower bounds threshold and upper bounds threshold, along with three checkboxes allow the user to select whether or not they wish to consider the low, normal, and/or high ranges of a parameter based on the thresholds.</w:t>
-      </w:r>
-    </w:p>
-    <w:p/>
-    <w:p>
-      <w:r>
-        <w:t xml:space="preserve">As the user slides the lower or upper bounds threshold, the identified patient sets will update in real time.  Similarly, if a user checks or unchecks a </w:t>
-      </w:r>
-      <w:r>
-        <w:t xml:space="preserve">parameter </w:t>
-      </w:r>
-      <w:r>
-        <w:t>range checkbox, then the low/normal</w:t>
-      </w:r>
-      <w:r>
-        <w:t>/high ranges will be displayed or hidden respectively.</w:t>
-      </w:r>
-    </w:p>
-    <w:p/>
-    <w:p>
-      <w:r>
-        <w:t xml:space="preserve">The user can also choose whether he or she wishes to use the minimum, median, mean, or maximum measurement for all parameters (only one option can be specified).  This is currently done to ensure that patients appear in only one itemset each.  </w:t>
-      </w:r>
-    </w:p>
-    <w:p>
-      <w:pPr>
-        <w:pStyle w:val="Heading4"/>
-        <w:rPr>
-          <w:color w:val="4472C4" w:themeColor="accent1"/>
-        </w:rPr>
-      </w:pPr>
-      <w:r>
-        <w:rPr>
-          <w:color w:val="4472C4" w:themeColor="accent1"/>
-        </w:rPr>
-        <w:t>Itemset Information (Bottom)</w:t>
-      </w:r>
-    </w:p>
-    <w:p>
-      <w:r>
-        <w:t>The bottom of the GUI shows which parameters have been applied to create the itemsets, which ranges of each parameter apply to each of the itemsets, and the number of patients that fall into each itemset.  As the user specifies which parameters to use or ignore and which thresholds to use, this information will change in real time.</w:t>
-      </w:r>
-    </w:p>
-    <w:p/>
-    <w:p>
-      <w:r>
-        <w:t>The user can also select an “Extract Data” button</w:t>
-      </w:r>
-      <w:r>
-        <w:t xml:space="preserve">, which is located directly beneath the itemset information chart. </w:t>
-      </w:r>
-      <w:r>
-        <w:t xml:space="preserve"> </w:t>
-      </w:r>
-      <w:r>
-        <w:t xml:space="preserve">This will create a new dataset using </w:t>
-      </w:r>
-      <w:r>
-        <w:t>the patients identified within an itemset in this chart.  Currently, this extracts all information from the chart, but work is being done to allow a user to specifically check which bucket(s) to extract the data from.</w:t>
-      </w:r>
-      <w:bookmarkStart w:id="0" w:name="_GoBack"/>
-      <w:bookmarkEnd w:id="0"/>
-    </w:p>
-    <w:p/>
-    <w:p>
-      <w:pPr>
-        <w:pStyle w:val="Heading3"/>
-        <w:rPr>
-          <w:i/>
-          <w:color w:val="4472C4" w:themeColor="accent1"/>
-        </w:rPr>
-      </w:pPr>
-      <w:r>
-        <w:rPr>
-          <w:i/>
-          <w:color w:val="4472C4" w:themeColor="accent1"/>
-        </w:rPr>
-        <w:t>Future Updates</w:t>
-      </w:r>
-    </w:p>
-    <w:p>
-      <w:r>
-        <w:t>This section briefly discusses updates and reworks that should be applied to make the tool better to use.  This includes updating background computation to be parallel, moving from the appJar library directly to TkInter, and enabling the tool to work directly with the Mimic database.</w:t>
-      </w:r>
-    </w:p>
-    <w:p/>
-    <w:p>
-      <w:r>
-        <w:t xml:space="preserve">Currently, the logic to do </w:t>
-      </w:r>
-      <w:r>
-        <w:t>perform all of the background computations</w:t>
-      </w:r>
-      <w:r>
-        <w:t xml:space="preserve"> is single-threaded.  For smaller datasets, this isn’t a problem.  However, when more patients are explored (starting around 15000), it becomes noticeable that the GUI isn’t able to update as fast as it ideally should.  </w:t>
-      </w:r>
-      <w:r>
-        <w:t>It is common practice to make a GUI multithreaded, thus this should be applied to this tool as well.</w:t>
-      </w:r>
-    </w:p>
-    <w:p/>
-    <w:p>
-      <w:r>
-        <w:t xml:space="preserve">Originally, the lack of robust design features of appJar was made up for by its extensive documentation.  This made it easier to develop a GUI and focus on the background logic.  Moving forward, it would be optimal to have more control; therefore, the TkInter library should be used to implement this application in place of the appJar library.  Because appJar is a wrapper for the TkInter library, the conversion should be </w:t>
-      </w:r>
-      <w:r>
-        <w:t>modestly</w:t>
-      </w:r>
-      <w:r>
-        <w:t xml:space="preserve"> straightforward.</w:t>
-      </w:r>
-    </w:p>
-    <w:p/>
-    <w:p>
-      <w:r>
-        <w:t>Lastly, as was mentioned early on, this tool can be used to explore frequent itemsets of parameter values for the patients within a MDGL dataset.  This can be further applied to Mimic database as a whole, and can be implemented by creating patient profiles while streaming information in, or querying information and processing it in parallel before showing in the GUI.  Because some form of data integrity checks is required regardless of the data source, the MDGL datasets are used because they are already gathered, parsed, and contain unaltered data directly from Mimic (excluding mechanical ventilation settings).</w:t>
-      </w:r>
-    </w:p>
-    <w:p/>
-    <w:p/>
-    <w:p/>
+      <w:r>
+        <w:rPr>
+          <w:rFonts w:asciiTheme="minorHAnsi" w:hAnsiTheme="minorHAnsi"/>
+          <w:sz w:val="22"/>
+          <w:szCs w:val="22"/>
+        </w:rPr>
+        <w:t>An installer for Anaconda can be found at this link</w:t>
+      </w:r>
+      <w:r>
+        <w:rPr>
+          <w:rFonts w:asciiTheme="minorHAnsi" w:hAnsiTheme="minorHAnsi"/>
+          <w:sz w:val="22"/>
+          <w:szCs w:val="22"/>
+        </w:rPr>
+        <w:t xml:space="preserve">: </w:t>
+      </w:r>
+      <w:hyperlink r:id="rId12" w:history="1">
+        <w:r>
+          <w:rPr>
+            <w:rStyle w:val="Hyperlink"/>
+            <w:rFonts w:asciiTheme="minorHAnsi" w:hAnsiTheme="minorHAnsi"/>
+            <w:sz w:val="22"/>
+            <w:szCs w:val="22"/>
+          </w:rPr>
+          <w:t>https://www.anaconda.com/download</w:t>
+        </w:r>
+      </w:hyperlink>
+      <w:r>
+        <w:rPr>
+          <w:rFonts w:asciiTheme="minorHAnsi" w:hAnsiTheme="minorHAnsi"/>
+          <w:sz w:val="22"/>
+          <w:szCs w:val="22"/>
+        </w:rPr>
+        <w:t xml:space="preserve">.  Anaconda is </w:t>
+      </w:r>
+      <w:r>
+        <w:rPr>
+          <w:rFonts w:asciiTheme="minorHAnsi" w:hAnsiTheme="minorHAnsi"/>
+          <w:sz w:val="22"/>
+          <w:szCs w:val="22"/>
+        </w:rPr>
+        <w:t>P</w:t>
+      </w:r>
+      <w:r>
+        <w:rPr>
+          <w:rFonts w:asciiTheme="minorHAnsi" w:hAnsiTheme="minorHAnsi"/>
+          <w:sz w:val="22"/>
+          <w:szCs w:val="22"/>
+        </w:rPr>
+        <w:t>ython distribution that makes it easy to install popular python packages</w:t>
+      </w:r>
+      <w:r>
+        <w:rPr>
+          <w:rFonts w:asciiTheme="minorHAnsi" w:hAnsiTheme="minorHAnsi"/>
+          <w:sz w:val="22"/>
+          <w:szCs w:val="22"/>
+        </w:rPr>
+        <w:t xml:space="preserve"> used for data science</w:t>
+      </w:r>
+      <w:r>
+        <w:rPr>
+          <w:rFonts w:asciiTheme="minorHAnsi" w:hAnsiTheme="minorHAnsi"/>
+          <w:sz w:val="22"/>
+          <w:szCs w:val="22"/>
+        </w:rPr>
+        <w:t>.  Once you have installed Anaconda, open up a terminal and use the following commands:</w:t>
+      </w:r>
+    </w:p>
+    <w:p>
+      <w:pPr>
+        <w:pStyle w:val="p1"/>
+        <w:ind w:left="720"/>
+        <w:rPr>
+          <w:sz w:val="22"/>
+          <w:szCs w:val="22"/>
+        </w:rPr>
+      </w:pPr>
+    </w:p>
+    <w:p>
+      <w:pPr>
+        <w:pStyle w:val="p1"/>
+        <w:ind w:left="2880" w:firstLine="720"/>
+        <w:rPr>
+          <w:rFonts w:ascii="Courier" w:hAnsi="Courier"/>
+          <w:sz w:val="20"/>
+          <w:szCs w:val="20"/>
+        </w:rPr>
+      </w:pPr>
+      <w:r>
+        <w:rPr>
+          <w:rFonts w:ascii="Courier" w:hAnsi="Courier"/>
+          <w:sz w:val="20"/>
+          <w:szCs w:val="20"/>
+        </w:rPr>
+        <w:t>c</w:t>
+      </w:r>
+      <w:r>
+        <w:rPr>
+          <w:rFonts w:ascii="Courier" w:hAnsi="Courier"/>
+          <w:sz w:val="20"/>
+          <w:szCs w:val="20"/>
+        </w:rPr>
+        <w:t xml:space="preserve">onda install </w:t>
+      </w:r>
+      <w:r>
+        <w:rPr>
+          <w:rFonts w:ascii="Courier" w:hAnsi="Courier"/>
+          <w:sz w:val="20"/>
+          <w:szCs w:val="20"/>
+        </w:rPr>
+        <w:t>numpy</w:t>
+      </w:r>
+    </w:p>
+    <w:p>
+      <w:pPr>
+        <w:pStyle w:val="p1"/>
+        <w:ind w:left="2880" w:firstLine="720"/>
+        <w:rPr>
+          <w:rFonts w:ascii="Courier" w:hAnsi="Courier"/>
+          <w:sz w:val="20"/>
+          <w:szCs w:val="20"/>
+        </w:rPr>
+      </w:pPr>
+      <w:r>
+        <w:rPr>
+          <w:rFonts w:ascii="Courier" w:hAnsi="Courier"/>
+          <w:sz w:val="20"/>
+          <w:szCs w:val="20"/>
+        </w:rPr>
+        <w:t>conda install psycopg2</w:t>
+      </w:r>
+    </w:p>
+    <w:p>
+      <w:pPr>
+        <w:rPr>
+          <w:sz w:val="22"/>
+          <w:szCs w:val="22"/>
+        </w:rPr>
+      </w:pPr>
+    </w:p>
+    <w:p>
+      <w:pPr>
+        <w:pStyle w:val="ListParagraph"/>
+        <w:numPr>
+          <w:ilvl w:val="0"/>
+          <w:numId w:val="4"/>
+        </w:numPr>
+        <w:rPr>
+          <w:sz w:val="22"/>
+          <w:szCs w:val="22"/>
+        </w:rPr>
+      </w:pPr>
+      <w:r>
+        <w:rPr>
+          <w:sz w:val="22"/>
+          <w:szCs w:val="22"/>
+        </w:rPr>
+        <w:t xml:space="preserve">Next, download the MDGL code from the GitHub repository: </w:t>
+      </w:r>
+      <w:hyperlink r:id="rId13" w:history="1">
+        <w:r>
+          <w:rPr>
+            <w:rStyle w:val="Hyperlink"/>
+            <w:sz w:val="22"/>
+            <w:szCs w:val="22"/>
+          </w:rPr>
+          <w:t>https://github.com/wvaugha2/MimicProject</w:t>
+        </w:r>
+      </w:hyperlink>
+      <w:r>
+        <w:rPr>
+          <w:sz w:val="22"/>
+          <w:szCs w:val="22"/>
+        </w:rPr>
+        <w:t>.  The code will be located in the folder “</w:t>
+      </w:r>
+      <w:r>
+        <w:rPr>
+          <w:rFonts w:ascii="Courier" w:hAnsi="Courier"/>
+          <w:sz w:val="22"/>
+          <w:szCs w:val="22"/>
+        </w:rPr>
+        <w:t>mdgl</w:t>
+      </w:r>
+      <w:r>
+        <w:rPr>
+          <w:sz w:val="22"/>
+          <w:szCs w:val="22"/>
+        </w:rPr>
+        <w:t>”.  By placing the Python scripts in your working directory, you can now begin using the MDGL using the command:</w:t>
+      </w:r>
+    </w:p>
+    <w:p>
+      <w:pPr>
+        <w:pStyle w:val="ListParagraph"/>
+        <w:rPr>
+          <w:sz w:val="22"/>
+          <w:szCs w:val="22"/>
+        </w:rPr>
+      </w:pPr>
+    </w:p>
+    <w:p>
+      <w:pPr>
+        <w:jc w:val="center"/>
+        <w:rPr>
+          <w:rFonts w:ascii="Courier" w:hAnsi="Courier"/>
+        </w:rPr>
+      </w:pPr>
+      <w:r>
+        <w:rPr>
+          <w:rFonts w:ascii="Courier" w:hAnsi="Courier"/>
+        </w:rPr>
+        <w:t>python data_gen.py [host] [port] [specfile]</w:t>
+      </w:r>
+    </w:p>
+    <w:p>
+      <w:pPr>
+        <w:pStyle w:val="ListParagraph"/>
+      </w:pPr>
+    </w:p>
+    <w:p>
+      <w:r>
+        <w:tab/>
+      </w:r>
+    </w:p>
     <w:p>
       <w:pPr>
         <w:pStyle w:val="Heading1"/>
@@ -3300,7 +3634,23 @@
           <w:sz w:val="16"/>
           <w:szCs w:val="16"/>
         </w:rPr>
-        <w:t xml:space="preserve">NICU    False  </w:t>
+        <w:t xml:space="preserve">NICU    </w:t>
+      </w:r>
+      <w:r>
+        <w:rPr>
+          <w:rFonts w:ascii="Courier" w:hAnsi="Courier"/>
+          <w:sz w:val="16"/>
+          <w:szCs w:val="16"/>
+        </w:rPr>
+        <w:t>False</w:t>
+      </w:r>
+      <w:r>
+        <w:rPr>
+          <w:rFonts w:ascii="Courier" w:hAnsi="Courier"/>
+          <w:sz w:val="16"/>
+          <w:szCs w:val="16"/>
+        </w:rPr>
+        <w:t xml:space="preserve">  </w:t>
       </w:r>
     </w:p>
     <w:p>
@@ -3336,7 +3686,15 @@
           <w:sz w:val="16"/>
           <w:szCs w:val="16"/>
         </w:rPr>
-        <w:t>TSICU   False</w:t>
+        <w:t xml:space="preserve">TSICU   </w:t>
+      </w:r>
+      <w:r>
+        <w:rPr>
+          <w:rFonts w:ascii="Courier" w:hAnsi="Courier"/>
+          <w:sz w:val="16"/>
+          <w:szCs w:val="16"/>
+        </w:rPr>
+        <w:t>False</w:t>
       </w:r>
     </w:p>
     <w:p>
@@ -3366,6 +3724,8 @@
         </w:rPr>
         <w:t>#Patients</w:t>
       </w:r>
+      <w:bookmarkStart w:id="0" w:name="_GoBack"/>
+      <w:bookmarkEnd w:id="0"/>
     </w:p>
     <w:p>
       <w:pPr>
@@ -3392,7 +3752,23 @@
           <w:sz w:val="16"/>
           <w:szCs w:val="16"/>
         </w:rPr>
-        <w:t>Age; 16; 999</w:t>
+        <w:t>Age; 16</w:t>
+      </w:r>
+      <w:r>
+        <w:rPr>
+          <w:rFonts w:ascii="Courier" w:hAnsi="Courier"/>
+          <w:sz w:val="16"/>
+          <w:szCs w:val="16"/>
+        </w:rPr>
+        <w:t xml:space="preserve">; </w:t>
+      </w:r>
+      <w:r>
+        <w:rPr>
+          <w:rFonts w:ascii="Courier" w:hAnsi="Courier"/>
+          <w:sz w:val="16"/>
+          <w:szCs w:val="16"/>
+        </w:rPr>
+        <w:t>18</w:t>
       </w:r>
     </w:p>
     <w:p>
@@ -3428,7 +3804,15 @@
           <w:sz w:val="16"/>
           <w:szCs w:val="16"/>
         </w:rPr>
-        <w:t>Hours; 48</w:t>
+        <w:t xml:space="preserve">Hours; </w:t>
+      </w:r>
+      <w:r>
+        <w:rPr>
+          <w:rFonts w:ascii="Courier" w:hAnsi="Courier"/>
+          <w:sz w:val="16"/>
+          <w:szCs w:val="16"/>
+        </w:rPr>
+        <w:t>24</w:t>
       </w:r>
     </w:p>
     <w:p>
@@ -4523,9 +4907,9 @@
     </w:lvl>
   </w:abstractNum>
   <w:abstractNum w:abstractNumId="2">
-    <w:nsid w:val="7F832310"/>
+    <w:nsid w:val="75825E1A"/>
     <w:multiLevelType w:val="hybridMultilevel"/>
-    <w:tmpl w:val="FE244CE0"/>
+    <w:tmpl w:val="789EC270"/>
     <w:lvl w:ilvl="0" w:tplc="0409000F">
       <w:start w:val="1"/>
       <w:numFmt w:val="decimal"/>
@@ -4611,14 +4995,106 @@
       </w:pPr>
     </w:lvl>
   </w:abstractNum>
+  <w:abstractNum w:abstractNumId="3">
+    <w:nsid w:val="7F832310"/>
+    <w:multiLevelType w:val="hybridMultilevel"/>
+    <w:tmpl w:val="FE244CE0"/>
+    <w:lvl w:ilvl="0" w:tplc="0409000F">
+      <w:start w:val="1"/>
+      <w:numFmt w:val="decimal"/>
+      <w:lvlText w:val="%1."/>
+      <w:lvlJc w:val="left"/>
+      <w:pPr>
+        <w:ind w:left="720" w:hanging="360"/>
+      </w:pPr>
+      <w:rPr>
+        <w:rFonts w:hint="default"/>
+      </w:rPr>
+    </w:lvl>
+    <w:lvl w:ilvl="1" w:tplc="04090019" w:tentative="1">
+      <w:start w:val="1"/>
+      <w:numFmt w:val="lowerLetter"/>
+      <w:lvlText w:val="%2."/>
+      <w:lvlJc w:val="left"/>
+      <w:pPr>
+        <w:ind w:left="1440" w:hanging="360"/>
+      </w:pPr>
+    </w:lvl>
+    <w:lvl w:ilvl="2" w:tplc="0409001B" w:tentative="1">
+      <w:start w:val="1"/>
+      <w:numFmt w:val="lowerRoman"/>
+      <w:lvlText w:val="%3."/>
+      <w:lvlJc w:val="right"/>
+      <w:pPr>
+        <w:ind w:left="2160" w:hanging="180"/>
+      </w:pPr>
+    </w:lvl>
+    <w:lvl w:ilvl="3" w:tplc="0409000F" w:tentative="1">
+      <w:start w:val="1"/>
+      <w:numFmt w:val="decimal"/>
+      <w:lvlText w:val="%4."/>
+      <w:lvlJc w:val="left"/>
+      <w:pPr>
+        <w:ind w:left="2880" w:hanging="360"/>
+      </w:pPr>
+    </w:lvl>
+    <w:lvl w:ilvl="4" w:tplc="04090019" w:tentative="1">
+      <w:start w:val="1"/>
+      <w:numFmt w:val="lowerLetter"/>
+      <w:lvlText w:val="%5."/>
+      <w:lvlJc w:val="left"/>
+      <w:pPr>
+        <w:ind w:left="3600" w:hanging="360"/>
+      </w:pPr>
+    </w:lvl>
+    <w:lvl w:ilvl="5" w:tplc="0409001B" w:tentative="1">
+      <w:start w:val="1"/>
+      <w:numFmt w:val="lowerRoman"/>
+      <w:lvlText w:val="%6."/>
+      <w:lvlJc w:val="right"/>
+      <w:pPr>
+        <w:ind w:left="4320" w:hanging="180"/>
+      </w:pPr>
+    </w:lvl>
+    <w:lvl w:ilvl="6" w:tplc="0409000F" w:tentative="1">
+      <w:start w:val="1"/>
+      <w:numFmt w:val="decimal"/>
+      <w:lvlText w:val="%7."/>
+      <w:lvlJc w:val="left"/>
+      <w:pPr>
+        <w:ind w:left="5040" w:hanging="360"/>
+      </w:pPr>
+    </w:lvl>
+    <w:lvl w:ilvl="7" w:tplc="04090019" w:tentative="1">
+      <w:start w:val="1"/>
+      <w:numFmt w:val="lowerLetter"/>
+      <w:lvlText w:val="%8."/>
+      <w:lvlJc w:val="left"/>
+      <w:pPr>
+        <w:ind w:left="5760" w:hanging="360"/>
+      </w:pPr>
+    </w:lvl>
+    <w:lvl w:ilvl="8" w:tplc="0409001B" w:tentative="1">
+      <w:start w:val="1"/>
+      <w:numFmt w:val="lowerRoman"/>
+      <w:lvlText w:val="%9."/>
+      <w:lvlJc w:val="right"/>
+      <w:pPr>
+        <w:ind w:left="6480" w:hanging="180"/>
+      </w:pPr>
+    </w:lvl>
+  </w:abstractNum>
   <w:num w:numId="1">
     <w:abstractNumId w:val="0"/>
   </w:num>
   <w:num w:numId="2">
-    <w:abstractNumId w:val="2"/>
+    <w:abstractNumId w:val="3"/>
   </w:num>
   <w:num w:numId="3">
     <w:abstractNumId w:val="1"/>
+  </w:num>
+  <w:num w:numId="4">
+    <w:abstractNumId w:val="2"/>
   </w:num>
 </w:numbering>
 </file>
@@ -5785,6 +6261,26 @@
     <w:unhideWhenUsed/>
     <w:rsid w:val="00DE7866"/>
   </w:style>
+  <w:style w:type="paragraph" w:customStyle="1" w:styleId="p1">
+    <w:name w:val="p1"/>
+    <w:basedOn w:val="Normal"/>
+    <w:rsid w:val="00FA67F2"/>
+    <w:pPr>
+      <w:shd w:val="clear" w:color="auto" w:fill="FFFFFF"/>
+      <w:jc w:val="left"/>
+    </w:pPr>
+    <w:rPr>
+      <w:rFonts w:ascii="Menlo" w:hAnsi="Menlo" w:cs="Menlo"/>
+      <w:color w:val="000000"/>
+      <w:sz w:val="17"/>
+      <w:szCs w:val="17"/>
+    </w:rPr>
+  </w:style>
+  <w:style w:type="character" w:customStyle="1" w:styleId="s1">
+    <w:name w:val="s1"/>
+    <w:basedOn w:val="DefaultParagraphFont"/>
+    <w:rsid w:val="00FA67F2"/>
+  </w:style>
 </w:styles>
 </file>
 
@@ -6054,7 +6550,7 @@
 </file>
 
 <file path=customXml/itemProps1.xml><?xml version="1.0" encoding="utf-8"?>
-<ds:datastoreItem xmlns:ds="http://schemas.openxmlformats.org/officeDocument/2006/customXml" ds:itemID="{D0DF20EB-C60D-9E4A-B683-55B604D50185}">
+<ds:datastoreItem xmlns:ds="http://schemas.openxmlformats.org/officeDocument/2006/customXml" ds:itemID="{089D5C5D-BB41-4E40-978A-BD0EF2D6CAF0}">
   <ds:schemaRefs>
     <ds:schemaRef ds:uri="http://schemas.openxmlformats.org/officeDocument/2006/bibliography"/>
   </ds:schemaRefs>

</xml_diff>

<commit_message>
Added final versions of files.
</commit_message>
<xml_diff>
--- a/MDGLDocumentation.docx
+++ b/MDGLDocumentation.docx
@@ -902,6 +902,12 @@
         </w:rPr>
         <w:t>Hours; [hours]</w:t>
       </w:r>
+      <w:r>
+        <w:rPr>
+          <w:rFonts w:ascii="Courier" w:hAnsi="Courier"/>
+        </w:rPr>
+        <w:t>; [required]</w:t>
+      </w:r>
     </w:p>
     <w:p>
       <w:pPr>
@@ -922,7 +928,33 @@
         <w:t>[hours</w:t>
       </w:r>
       <w:r>
-        <w:t xml:space="preserve">] should be a numerical value greater than 0.  All recorded measurements for a patient’s ICU stay </w:t>
+        <w:t>] should be a numerical value greater than 0</w:t>
+      </w:r>
+      <w:r>
+        <w:t xml:space="preserve">, and </w:t>
+      </w:r>
+      <w:r>
+        <w:rPr>
+          <w:rFonts w:ascii="Courier" w:hAnsi="Courier"/>
+        </w:rPr>
+        <w:t>[required]</w:t>
+      </w:r>
+      <w:r>
+        <w:t xml:space="preserve"> should be either a 0 (patients can have any number of hours in the ICU) or a 1 (patients must have at least </w:t>
+      </w:r>
+      <w:r>
+        <w:rPr>
+          <w:rFonts w:ascii="Courier" w:hAnsi="Courier"/>
+        </w:rPr>
+        <w:t>[hours]</w:t>
+      </w:r>
+      <w:r>
+        <w:t xml:space="preserve"> number of hours in the ICU).</w:t>
+      </w:r>
+      <w:bookmarkStart w:id="0" w:name="_GoBack"/>
+      <w:bookmarkEnd w:id="0"/>
+      <w:r>
+        <w:t xml:space="preserve">  All recorded measurements for a patient’s ICU stay </w:t>
       </w:r>
       <w:r>
         <w:t xml:space="preserve">(across all included ICU types) </w:t>
@@ -3724,8 +3756,6 @@
         </w:rPr>
         <w:t>#Patients</w:t>
       </w:r>
-      <w:bookmarkStart w:id="0" w:name="_GoBack"/>
-      <w:bookmarkEnd w:id="0"/>
     </w:p>
     <w:p>
       <w:pPr>
@@ -6550,7 +6580,7 @@
 </file>
 
 <file path=customXml/itemProps1.xml><?xml version="1.0" encoding="utf-8"?>
-<ds:datastoreItem xmlns:ds="http://schemas.openxmlformats.org/officeDocument/2006/customXml" ds:itemID="{089D5C5D-BB41-4E40-978A-BD0EF2D6CAF0}">
+<ds:datastoreItem xmlns:ds="http://schemas.openxmlformats.org/officeDocument/2006/customXml" ds:itemID="{04C3DAD9-D695-7748-833E-8B5DF10D9043}">
   <ds:schemaRefs>
     <ds:schemaRef ds:uri="http://schemas.openxmlformats.org/officeDocument/2006/bibliography"/>
   </ds:schemaRefs>

</xml_diff>